<commit_message>
Finalized milestone 1 submission, continued work on TSTracker, started work on audio processor (webworklet). Note that webworklets need to be run on a secure context (which panopto and luminus enforces so it's ok). Also AnalyzerNodes are useless because they can only process data during runtime.
</commit_message>
<xml_diff>
--- a/Skylab documents/Milestone 1 Submission/Submission 1/Milestone 1 Submission 1 by Group 1.docx
+++ b/Skylab documents/Milestone 1 Submission/Submission 1/Milestone 1 Submission 1 by Group 1.docx
@@ -127,10 +127,7 @@
         <w:t xml:space="preserve"> These can be modified</w:t>
       </w:r>
       <w:r>
-        <w:t xml:space="preserve"> to allow users </w:t>
-      </w:r>
-      <w:r>
-        <w:t xml:space="preserve">to increase the playback speed beyond the current x2 speed and remove </w:t>
+        <w:t xml:space="preserve"> to allow users to increase the playback speed beyond the current x2 speed and remove </w:t>
       </w:r>
       <w:r>
         <w:t>unnecessary clutter</w:t>
@@ -144,10 +141,7 @@
         <w:t>Secondly</w:t>
       </w:r>
       <w:r>
-        <w:t xml:space="preserve">, machine transcribed subtitles and transcripts </w:t>
-      </w:r>
-      <w:r>
-        <w:t>can be introduced</w:t>
+        <w:t>, machine transcribed subtitles and transcripts can be introduced</w:t>
       </w:r>
       <w:r>
         <w:t xml:space="preserve">. </w:t>
@@ -234,19 +228,7 @@
     </w:p>
     <w:p>
       <w:r>
-        <w:t xml:space="preserve">We hope to </w:t>
-      </w:r>
-      <w:r>
-        <w:t>improve the user experience of webcasting</w:t>
-      </w:r>
-      <w:r>
-        <w:t xml:space="preserve"> on the </w:t>
-      </w:r>
-      <w:r>
-        <w:t xml:space="preserve">browser </w:t>
-      </w:r>
-      <w:r>
-        <w:t>Google Chrome through a Chrome extension.</w:t>
+        <w:t>We hope to improve the user experience of webcasting on the browser Google Chrome through a Chrome extension.</w:t>
       </w:r>
     </w:p>
     <w:p>
@@ -408,13 +390,7 @@
         <w:rPr>
           <w:lang w:val="en-US"/>
         </w:rPr>
-        <w:t>mprove</w:t>
-      </w:r>
-      <w:r>
-        <w:rPr>
-          <w:lang w:val="en-US"/>
-        </w:rPr>
-        <w:t xml:space="preserve"> user-friendliness</w:t>
+        <w:t>mprove user-friendliness</w:t>
       </w:r>
       <w:r>
         <w:rPr>
@@ -476,13 +452,7 @@
         <w:rPr>
           <w:lang w:val="en-US"/>
         </w:rPr>
-        <w:t>Machine Text Transcri</w:t>
-      </w:r>
-      <w:r>
-        <w:rPr>
-          <w:lang w:val="en-US"/>
-        </w:rPr>
-        <w:t>ption (Machine-generated subtitles for webcasts)</w:t>
+        <w:t>Machine Text Transcription (Machine-generated subtitles for webcasts)</w:t>
       </w:r>
       <w:r>
         <w:rPr>
@@ -582,19 +552,1128 @@
         <w:rPr>
           <w:b/>
         </w:rPr>
-        <w:t>Features to be completed by mid of June:</w:t>
-      </w:r>
-    </w:p>
-    <w:p>
-      <w:pPr>
-        <w:pStyle w:val="ListParagraph"/>
-        <w:numPr>
-          <w:ilvl w:val="0"/>
-          <w:numId w:val="4"/>
-        </w:numPr>
-      </w:pPr>
-      <w:r>
-        <w:t>Improvements to user interface</w:t>
+        <w:t xml:space="preserve">Total list of </w:t>
+      </w:r>
+      <w:r>
+        <w:rPr>
+          <w:b/>
+        </w:rPr>
+        <w:t xml:space="preserve">key </w:t>
+      </w:r>
+      <w:r>
+        <w:rPr>
+          <w:b/>
+        </w:rPr>
+        <w:t xml:space="preserve">features, tasks and </w:t>
+      </w:r>
+      <w:r>
+        <w:rPr>
+          <w:b/>
+        </w:rPr>
+        <w:t>details:</w:t>
+      </w:r>
+    </w:p>
+    <w:tbl>
+      <w:tblPr>
+        <w:tblStyle w:val="TableGrid"/>
+        <w:tblW w:w="0" w:type="auto"/>
+        <w:tblLook w:val="04A0" w:firstRow="1" w:lastRow="0" w:firstColumn="1" w:lastColumn="0" w:noHBand="0" w:noVBand="1"/>
+      </w:tblPr>
+      <w:tblGrid>
+        <w:gridCol w:w="2817"/>
+        <w:gridCol w:w="3064"/>
+        <w:gridCol w:w="3135"/>
+      </w:tblGrid>
+      <w:tr>
+        <w:tc>
+          <w:tcPr>
+            <w:tcW w:w="2817" w:type="dxa"/>
+          </w:tcPr>
+          <w:p>
+            <w:pPr>
+              <w:rPr>
+                <w:b/>
+              </w:rPr>
+            </w:pPr>
+            <w:r>
+              <w:rPr>
+                <w:b/>
+              </w:rPr>
+              <w:t>Category</w:t>
+            </w:r>
+          </w:p>
+        </w:tc>
+        <w:tc>
+          <w:tcPr>
+            <w:tcW w:w="3064" w:type="dxa"/>
+          </w:tcPr>
+          <w:p>
+            <w:pPr>
+              <w:rPr>
+                <w:b/>
+              </w:rPr>
+            </w:pPr>
+            <w:r>
+              <w:rPr>
+                <w:b/>
+              </w:rPr>
+              <w:t>Details</w:t>
+            </w:r>
+          </w:p>
+        </w:tc>
+        <w:tc>
+          <w:tcPr>
+            <w:tcW w:w="3135" w:type="dxa"/>
+          </w:tcPr>
+          <w:p>
+            <w:pPr>
+              <w:rPr>
+                <w:b/>
+              </w:rPr>
+            </w:pPr>
+            <w:r>
+              <w:rPr>
+                <w:b/>
+              </w:rPr>
+              <w:t>Deadline</w:t>
+            </w:r>
+          </w:p>
+        </w:tc>
+      </w:tr>
+      <w:tr>
+        <w:tc>
+          <w:tcPr>
+            <w:tcW w:w="2817" w:type="dxa"/>
+          </w:tcPr>
+          <w:p>
+            <w:r>
+              <w:t>UI</w:t>
+            </w:r>
+          </w:p>
+        </w:tc>
+        <w:tc>
+          <w:tcPr>
+            <w:tcW w:w="3064" w:type="dxa"/>
+          </w:tcPr>
+          <w:p>
+            <w:r>
+              <w:t>Sidebar with tabs</w:t>
+            </w:r>
+          </w:p>
+        </w:tc>
+        <w:tc>
+          <w:tcPr>
+            <w:tcW w:w="3135" w:type="dxa"/>
+          </w:tcPr>
+          <w:p>
+            <w:proofErr w:type="spellStart"/>
+            <w:r>
+              <w:t>Mid June</w:t>
+            </w:r>
+            <w:proofErr w:type="spellEnd"/>
+          </w:p>
+        </w:tc>
+      </w:tr>
+      <w:tr>
+        <w:tc>
+          <w:tcPr>
+            <w:tcW w:w="2817" w:type="dxa"/>
+          </w:tcPr>
+          <w:p>
+            <w:r>
+              <w:t>UI</w:t>
+            </w:r>
+          </w:p>
+        </w:tc>
+        <w:tc>
+          <w:tcPr>
+            <w:tcW w:w="3064" w:type="dxa"/>
+          </w:tcPr>
+          <w:p>
+            <w:r>
+              <w:t>Smaller carousel*</w:t>
+            </w:r>
+          </w:p>
+        </w:tc>
+        <w:tc>
+          <w:tcPr>
+            <w:tcW w:w="3135" w:type="dxa"/>
+          </w:tcPr>
+          <w:p>
+            <w:proofErr w:type="spellStart"/>
+            <w:r>
+              <w:t>Mid June</w:t>
+            </w:r>
+            <w:proofErr w:type="spellEnd"/>
+          </w:p>
+        </w:tc>
+      </w:tr>
+      <w:tr>
+        <w:tc>
+          <w:tcPr>
+            <w:tcW w:w="2817" w:type="dxa"/>
+          </w:tcPr>
+          <w:p>
+            <w:r>
+              <w:t>UI</w:t>
+            </w:r>
+          </w:p>
+        </w:tc>
+        <w:tc>
+          <w:tcPr>
+            <w:tcW w:w="3064" w:type="dxa"/>
+          </w:tcPr>
+          <w:p>
+            <w:r>
+              <w:t xml:space="preserve">Removal of </w:t>
+            </w:r>
+            <w:proofErr w:type="spellStart"/>
+            <w:r>
+              <w:t>Panopto</w:t>
+            </w:r>
+            <w:proofErr w:type="spellEnd"/>
+            <w:r>
+              <w:t xml:space="preserve"> header if loaded on </w:t>
+            </w:r>
+            <w:proofErr w:type="spellStart"/>
+            <w:r>
+              <w:t>LumiNUS</w:t>
+            </w:r>
+            <w:proofErr w:type="spellEnd"/>
+          </w:p>
+        </w:tc>
+        <w:tc>
+          <w:tcPr>
+            <w:tcW w:w="3135" w:type="dxa"/>
+          </w:tcPr>
+          <w:p>
+            <w:proofErr w:type="spellStart"/>
+            <w:r>
+              <w:t>Mid June</w:t>
+            </w:r>
+            <w:proofErr w:type="spellEnd"/>
+          </w:p>
+        </w:tc>
+      </w:tr>
+      <w:tr>
+        <w:tc>
+          <w:tcPr>
+            <w:tcW w:w="2817" w:type="dxa"/>
+          </w:tcPr>
+          <w:p>
+            <w:r>
+              <w:t>UI</w:t>
+            </w:r>
+          </w:p>
+        </w:tc>
+        <w:tc>
+          <w:tcPr>
+            <w:tcW w:w="3064" w:type="dxa"/>
+          </w:tcPr>
+          <w:p>
+            <w:r>
+              <w:t>Replace playback Speed buttons with slider</w:t>
+            </w:r>
+          </w:p>
+        </w:tc>
+        <w:tc>
+          <w:tcPr>
+            <w:tcW w:w="3135" w:type="dxa"/>
+          </w:tcPr>
+          <w:p>
+            <w:proofErr w:type="spellStart"/>
+            <w:r>
+              <w:t>Mid June</w:t>
+            </w:r>
+            <w:proofErr w:type="spellEnd"/>
+          </w:p>
+        </w:tc>
+      </w:tr>
+      <w:tr>
+        <w:tc>
+          <w:tcPr>
+            <w:tcW w:w="2817" w:type="dxa"/>
+          </w:tcPr>
+          <w:p>
+            <w:r>
+              <w:t>Subtitles</w:t>
+            </w:r>
+          </w:p>
+        </w:tc>
+        <w:tc>
+          <w:tcPr>
+            <w:tcW w:w="3064" w:type="dxa"/>
+          </w:tcPr>
+          <w:p>
+            <w:r>
+              <w:t xml:space="preserve">Retrieval </w:t>
+            </w:r>
+            <w:r>
+              <w:t xml:space="preserve">and caching </w:t>
+            </w:r>
+            <w:r>
+              <w:t xml:space="preserve">of transcript from </w:t>
+            </w:r>
+            <w:proofErr w:type="spellStart"/>
+            <w:r>
+              <w:t>Panopto</w:t>
+            </w:r>
+            <w:proofErr w:type="spellEnd"/>
+            <w:r>
+              <w:t xml:space="preserve"> via REST API</w:t>
+            </w:r>
+          </w:p>
+        </w:tc>
+        <w:tc>
+          <w:tcPr>
+            <w:tcW w:w="3135" w:type="dxa"/>
+          </w:tcPr>
+          <w:p>
+            <w:proofErr w:type="spellStart"/>
+            <w:r>
+              <w:t>Mid June</w:t>
+            </w:r>
+            <w:proofErr w:type="spellEnd"/>
+          </w:p>
+        </w:tc>
+      </w:tr>
+      <w:tr>
+        <w:tc>
+          <w:tcPr>
+            <w:tcW w:w="2817" w:type="dxa"/>
+          </w:tcPr>
+          <w:p>
+            <w:r>
+              <w:t>Subtitles</w:t>
+            </w:r>
+          </w:p>
+        </w:tc>
+        <w:tc>
+          <w:tcPr>
+            <w:tcW w:w="3064" w:type="dxa"/>
+          </w:tcPr>
+          <w:p>
+            <w:r>
+              <w:t xml:space="preserve">Conversion of transcript from </w:t>
+            </w:r>
+            <w:proofErr w:type="spellStart"/>
+            <w:r>
+              <w:t>Panopto</w:t>
+            </w:r>
+            <w:proofErr w:type="spellEnd"/>
+            <w:r>
+              <w:t xml:space="preserve"> to suit app’s purposes</w:t>
+            </w:r>
+          </w:p>
+        </w:tc>
+        <w:tc>
+          <w:tcPr>
+            <w:tcW w:w="3135" w:type="dxa"/>
+          </w:tcPr>
+          <w:p>
+            <w:proofErr w:type="spellStart"/>
+            <w:r>
+              <w:t>Mid June</w:t>
+            </w:r>
+            <w:proofErr w:type="spellEnd"/>
+          </w:p>
+        </w:tc>
+      </w:tr>
+      <w:tr>
+        <w:tc>
+          <w:tcPr>
+            <w:tcW w:w="2817" w:type="dxa"/>
+          </w:tcPr>
+          <w:p>
+            <w:r>
+              <w:t>Subtitles</w:t>
+            </w:r>
+          </w:p>
+        </w:tc>
+        <w:tc>
+          <w:tcPr>
+            <w:tcW w:w="3064" w:type="dxa"/>
+          </w:tcPr>
+          <w:p>
+            <w:r>
+              <w:t>Display of subtitles on video(s)</w:t>
+            </w:r>
+          </w:p>
+        </w:tc>
+        <w:tc>
+          <w:tcPr>
+            <w:tcW w:w="3135" w:type="dxa"/>
+          </w:tcPr>
+          <w:p>
+            <w:proofErr w:type="spellStart"/>
+            <w:r>
+              <w:t>Mid June</w:t>
+            </w:r>
+            <w:proofErr w:type="spellEnd"/>
+          </w:p>
+        </w:tc>
+      </w:tr>
+      <w:tr>
+        <w:tc>
+          <w:tcPr>
+            <w:tcW w:w="2817" w:type="dxa"/>
+          </w:tcPr>
+          <w:p>
+            <w:r>
+              <w:t>Subtitles</w:t>
+            </w:r>
+          </w:p>
+        </w:tc>
+        <w:tc>
+          <w:tcPr>
+            <w:tcW w:w="3064" w:type="dxa"/>
+          </w:tcPr>
+          <w:p>
+            <w:r>
+              <w:t>Properly synced subtitles on both videos (two video webcasts)</w:t>
+            </w:r>
+          </w:p>
+        </w:tc>
+        <w:tc>
+          <w:tcPr>
+            <w:tcW w:w="3135" w:type="dxa"/>
+          </w:tcPr>
+          <w:p>
+            <w:proofErr w:type="spellStart"/>
+            <w:r>
+              <w:t>Mid June</w:t>
+            </w:r>
+            <w:proofErr w:type="spellEnd"/>
+          </w:p>
+        </w:tc>
+      </w:tr>
+      <w:tr>
+        <w:tc>
+          <w:tcPr>
+            <w:tcW w:w="2817" w:type="dxa"/>
+          </w:tcPr>
+          <w:p>
+            <w:r>
+              <w:t>Silence Removal</w:t>
+            </w:r>
+          </w:p>
+        </w:tc>
+        <w:tc>
+          <w:tcPr>
+            <w:tcW w:w="3064" w:type="dxa"/>
+          </w:tcPr>
+          <w:p>
+            <w:r>
+              <w:t>Basic implementation</w:t>
+            </w:r>
+            <w:r>
+              <w:t xml:space="preserve"> (</w:t>
+            </w:r>
+            <w:proofErr w:type="spellStart"/>
+            <w:r>
+              <w:t>demuxing</w:t>
+            </w:r>
+            <w:proofErr w:type="spellEnd"/>
+            <w:r>
+              <w:t xml:space="preserve">, decoding &amp; processing using </w:t>
+            </w:r>
+            <w:proofErr w:type="spellStart"/>
+            <w:r>
+              <w:t>AudioWorklet</w:t>
+            </w:r>
+            <w:proofErr w:type="spellEnd"/>
+            <w:r>
+              <w:t>)</w:t>
+            </w:r>
+          </w:p>
+        </w:tc>
+        <w:tc>
+          <w:tcPr>
+            <w:tcW w:w="3135" w:type="dxa"/>
+          </w:tcPr>
+          <w:p>
+            <w:proofErr w:type="spellStart"/>
+            <w:r>
+              <w:t>Mid June</w:t>
+            </w:r>
+            <w:proofErr w:type="spellEnd"/>
+          </w:p>
+        </w:tc>
+      </w:tr>
+      <w:tr>
+        <w:tc>
+          <w:tcPr>
+            <w:tcW w:w="2817" w:type="dxa"/>
+          </w:tcPr>
+          <w:p>
+            <w:r>
+              <w:t>Silence Removal</w:t>
+            </w:r>
+          </w:p>
+        </w:tc>
+        <w:tc>
+          <w:tcPr>
+            <w:tcW w:w="3064" w:type="dxa"/>
+          </w:tcPr>
+          <w:p>
+            <w:r>
+              <w:t>Skipping mechanism based on silent sections detected</w:t>
+            </w:r>
+          </w:p>
+        </w:tc>
+        <w:tc>
+          <w:tcPr>
+            <w:tcW w:w="3135" w:type="dxa"/>
+          </w:tcPr>
+          <w:p>
+            <w:proofErr w:type="spellStart"/>
+            <w:r>
+              <w:t>Mid June</w:t>
+            </w:r>
+            <w:proofErr w:type="spellEnd"/>
+          </w:p>
+        </w:tc>
+      </w:tr>
+      <w:tr>
+        <w:tc>
+          <w:tcPr>
+            <w:tcW w:w="2817" w:type="dxa"/>
+          </w:tcPr>
+          <w:p>
+            <w:pPr>
+              <w:tabs>
+                <w:tab w:val="center" w:pos="1300"/>
+              </w:tabs>
+            </w:pPr>
+            <w:proofErr w:type="spellStart"/>
+            <w:r>
+              <w:t>Misc</w:t>
+            </w:r>
+            <w:proofErr w:type="spellEnd"/>
+          </w:p>
+        </w:tc>
+        <w:tc>
+          <w:tcPr>
+            <w:tcW w:w="3064" w:type="dxa"/>
+          </w:tcPr>
+          <w:p>
+            <w:r>
+              <w:t>Error logging module</w:t>
+            </w:r>
+          </w:p>
+        </w:tc>
+        <w:tc>
+          <w:tcPr>
+            <w:tcW w:w="3135" w:type="dxa"/>
+          </w:tcPr>
+          <w:p>
+            <w:r>
+              <w:t>Mid July</w:t>
+            </w:r>
+          </w:p>
+        </w:tc>
+      </w:tr>
+      <w:tr>
+        <w:tc>
+          <w:tcPr>
+            <w:tcW w:w="2817" w:type="dxa"/>
+          </w:tcPr>
+          <w:p>
+            <w:r>
+              <w:t>UI</w:t>
+            </w:r>
+          </w:p>
+        </w:tc>
+        <w:tc>
+          <w:tcPr>
+            <w:tcW w:w="3064" w:type="dxa"/>
+          </w:tcPr>
+          <w:p>
+            <w:r>
+              <w:t>Consistent UI &amp; UX for single video and double video webcasts</w:t>
+            </w:r>
+          </w:p>
+        </w:tc>
+        <w:tc>
+          <w:tcPr>
+            <w:tcW w:w="3135" w:type="dxa"/>
+          </w:tcPr>
+          <w:p>
+            <w:r>
+              <w:t>Mid July</w:t>
+            </w:r>
+          </w:p>
+        </w:tc>
+      </w:tr>
+      <w:tr>
+        <w:tc>
+          <w:tcPr>
+            <w:tcW w:w="2817" w:type="dxa"/>
+          </w:tcPr>
+          <w:p>
+            <w:r>
+              <w:t>UX</w:t>
+            </w:r>
+          </w:p>
+        </w:tc>
+        <w:tc>
+          <w:tcPr>
+            <w:tcW w:w="3064" w:type="dxa"/>
+          </w:tcPr>
+          <w:p>
+            <w:r>
+              <w:t>Persistent settings across webcasts under the same module and settings tab to reflect that</w:t>
+            </w:r>
+          </w:p>
+        </w:tc>
+        <w:tc>
+          <w:tcPr>
+            <w:tcW w:w="3135" w:type="dxa"/>
+          </w:tcPr>
+          <w:p>
+            <w:r>
+              <w:t>Mid July</w:t>
+            </w:r>
+          </w:p>
+        </w:tc>
+      </w:tr>
+      <w:tr>
+        <w:tc>
+          <w:tcPr>
+            <w:tcW w:w="2817" w:type="dxa"/>
+          </w:tcPr>
+          <w:p>
+            <w:r>
+              <w:t>UI</w:t>
+            </w:r>
+          </w:p>
+        </w:tc>
+        <w:tc>
+          <w:tcPr>
+            <w:tcW w:w="3064" w:type="dxa"/>
+          </w:tcPr>
+          <w:p>
+            <w:r>
+              <w:t>Transcript sidebar (</w:t>
+            </w:r>
+            <w:proofErr w:type="spellStart"/>
+            <w:r>
+              <w:t>hideable</w:t>
+            </w:r>
+            <w:proofErr w:type="spellEnd"/>
+            <w:r>
+              <w:t xml:space="preserve">) even on </w:t>
+            </w:r>
+            <w:proofErr w:type="spellStart"/>
+            <w:r>
+              <w:t>fullscreen</w:t>
+            </w:r>
+            <w:proofErr w:type="spellEnd"/>
+          </w:p>
+        </w:tc>
+        <w:tc>
+          <w:tcPr>
+            <w:tcW w:w="3135" w:type="dxa"/>
+          </w:tcPr>
+          <w:p>
+            <w:r>
+              <w:t>Mid July</w:t>
+            </w:r>
+          </w:p>
+        </w:tc>
+      </w:tr>
+      <w:tr>
+        <w:tc>
+          <w:tcPr>
+            <w:tcW w:w="2817" w:type="dxa"/>
+          </w:tcPr>
+          <w:p>
+            <w:r>
+              <w:lastRenderedPageBreak/>
+              <w:t>UI</w:t>
+            </w:r>
+          </w:p>
+        </w:tc>
+        <w:tc>
+          <w:tcPr>
+            <w:tcW w:w="3064" w:type="dxa"/>
+          </w:tcPr>
+          <w:p>
+            <w:r>
+              <w:t>Other miscellaneous improvements**</w:t>
+            </w:r>
+          </w:p>
+        </w:tc>
+        <w:tc>
+          <w:tcPr>
+            <w:tcW w:w="3135" w:type="dxa"/>
+          </w:tcPr>
+          <w:p>
+            <w:r>
+              <w:t>Mid July</w:t>
+            </w:r>
+          </w:p>
+        </w:tc>
+      </w:tr>
+      <w:tr>
+        <w:tc>
+          <w:tcPr>
+            <w:tcW w:w="2817" w:type="dxa"/>
+          </w:tcPr>
+          <w:p>
+            <w:pPr>
+              <w:tabs>
+                <w:tab w:val="center" w:pos="1300"/>
+              </w:tabs>
+            </w:pPr>
+            <w:r>
+              <w:t>Transcripts</w:t>
+            </w:r>
+          </w:p>
+        </w:tc>
+        <w:tc>
+          <w:tcPr>
+            <w:tcW w:w="3064" w:type="dxa"/>
+          </w:tcPr>
+          <w:p>
+            <w:r>
+              <w:t>Transcripts on the sidebar</w:t>
+            </w:r>
+          </w:p>
+        </w:tc>
+        <w:tc>
+          <w:tcPr>
+            <w:tcW w:w="3135" w:type="dxa"/>
+          </w:tcPr>
+          <w:p>
+            <w:r>
+              <w:t>Mid July</w:t>
+            </w:r>
+          </w:p>
+        </w:tc>
+      </w:tr>
+      <w:tr>
+        <w:tc>
+          <w:tcPr>
+            <w:tcW w:w="2817" w:type="dxa"/>
+          </w:tcPr>
+          <w:p>
+            <w:pPr>
+              <w:tabs>
+                <w:tab w:val="center" w:pos="1300"/>
+              </w:tabs>
+            </w:pPr>
+            <w:r>
+              <w:t>Transcripts</w:t>
+            </w:r>
+          </w:p>
+        </w:tc>
+        <w:tc>
+          <w:tcPr>
+            <w:tcW w:w="3064" w:type="dxa"/>
+          </w:tcPr>
+          <w:p>
+            <w:r>
+              <w:t>Highlighted line in transcript in sync with video</w:t>
+            </w:r>
+          </w:p>
+        </w:tc>
+        <w:tc>
+          <w:tcPr>
+            <w:tcW w:w="3135" w:type="dxa"/>
+          </w:tcPr>
+          <w:p>
+            <w:r>
+              <w:t>Mid July</w:t>
+            </w:r>
+          </w:p>
+        </w:tc>
+      </w:tr>
+      <w:tr>
+        <w:tc>
+          <w:tcPr>
+            <w:tcW w:w="2817" w:type="dxa"/>
+          </w:tcPr>
+          <w:p>
+            <w:pPr>
+              <w:tabs>
+                <w:tab w:val="center" w:pos="1300"/>
+              </w:tabs>
+            </w:pPr>
+            <w:r>
+              <w:t>Transcripts</w:t>
+            </w:r>
+          </w:p>
+        </w:tc>
+        <w:tc>
+          <w:tcPr>
+            <w:tcW w:w="3064" w:type="dxa"/>
+          </w:tcPr>
+          <w:p>
+            <w:r>
+              <w:t>Clicking of line in transcript will seek to section of the video</w:t>
+            </w:r>
+          </w:p>
+        </w:tc>
+        <w:tc>
+          <w:tcPr>
+            <w:tcW w:w="3135" w:type="dxa"/>
+          </w:tcPr>
+          <w:p>
+            <w:r>
+              <w:t>Mid July</w:t>
+            </w:r>
+          </w:p>
+        </w:tc>
+      </w:tr>
+      <w:tr>
+        <w:tc>
+          <w:tcPr>
+            <w:tcW w:w="2817" w:type="dxa"/>
+          </w:tcPr>
+          <w:p>
+            <w:pPr>
+              <w:tabs>
+                <w:tab w:val="center" w:pos="1300"/>
+              </w:tabs>
+            </w:pPr>
+            <w:r>
+              <w:t>Silence Removal</w:t>
+            </w:r>
+          </w:p>
+        </w:tc>
+        <w:tc>
+          <w:tcPr>
+            <w:tcW w:w="3064" w:type="dxa"/>
+          </w:tcPr>
+          <w:p>
+            <w:r>
+              <w:t xml:space="preserve">Extension of basic implementation: caching of results, async, multiple </w:t>
+            </w:r>
+            <w:proofErr w:type="spellStart"/>
+            <w:r>
+              <w:t>webworklets</w:t>
+            </w:r>
+            <w:proofErr w:type="spellEnd"/>
+            <w:r>
+              <w:t xml:space="preserve"> and </w:t>
+            </w:r>
+            <w:proofErr w:type="spellStart"/>
+            <w:r>
+              <w:t>audioworklets</w:t>
+            </w:r>
+            <w:proofErr w:type="spellEnd"/>
+          </w:p>
+        </w:tc>
+        <w:tc>
+          <w:tcPr>
+            <w:tcW w:w="3135" w:type="dxa"/>
+          </w:tcPr>
+          <w:p>
+            <w:r>
+              <w:t>Mid July</w:t>
+            </w:r>
+          </w:p>
+        </w:tc>
+      </w:tr>
+      <w:tr>
+        <w:tc>
+          <w:tcPr>
+            <w:tcW w:w="2817" w:type="dxa"/>
+          </w:tcPr>
+          <w:p>
+            <w:pPr>
+              <w:tabs>
+                <w:tab w:val="center" w:pos="1300"/>
+              </w:tabs>
+            </w:pPr>
+            <w:proofErr w:type="spellStart"/>
+            <w:r>
+              <w:t>Misc</w:t>
+            </w:r>
+            <w:proofErr w:type="spellEnd"/>
+          </w:p>
+        </w:tc>
+        <w:tc>
+          <w:tcPr>
+            <w:tcW w:w="3064" w:type="dxa"/>
+          </w:tcPr>
+          <w:p>
+            <w:r>
+              <w:t xml:space="preserve">Generation of </w:t>
+            </w:r>
+            <w:proofErr w:type="spellStart"/>
+            <w:r>
+              <w:t>JSDocs</w:t>
+            </w:r>
+            <w:proofErr w:type="spellEnd"/>
+          </w:p>
+        </w:tc>
+        <w:tc>
+          <w:tcPr>
+            <w:tcW w:w="3135" w:type="dxa"/>
+          </w:tcPr>
+          <w:p>
+            <w:r>
+              <w:t>Mid July</w:t>
+            </w:r>
+          </w:p>
+        </w:tc>
+      </w:tr>
+      <w:tr>
+        <w:tc>
+          <w:tcPr>
+            <w:tcW w:w="2817" w:type="dxa"/>
+          </w:tcPr>
+          <w:p>
+            <w:pPr>
+              <w:tabs>
+                <w:tab w:val="center" w:pos="1300"/>
+              </w:tabs>
+            </w:pPr>
+            <w:proofErr w:type="spellStart"/>
+            <w:r>
+              <w:t>Misc</w:t>
+            </w:r>
+            <w:proofErr w:type="spellEnd"/>
+          </w:p>
+        </w:tc>
+        <w:tc>
+          <w:tcPr>
+            <w:tcW w:w="3064" w:type="dxa"/>
+          </w:tcPr>
+          <w:p>
+            <w:r>
+              <w:t>Optimizations, use of webpack to reduce size of chrome extension and manifest links</w:t>
+            </w:r>
+          </w:p>
+        </w:tc>
+        <w:tc>
+          <w:tcPr>
+            <w:tcW w:w="3135" w:type="dxa"/>
+          </w:tcPr>
+          <w:p>
+            <w:r>
+              <w:t>Mid July</w:t>
+            </w:r>
+          </w:p>
+        </w:tc>
+      </w:tr>
+    </w:tbl>
+    <w:p>
+      <w:pPr>
+        <w:rPr>
+          <w:b/>
+        </w:rPr>
+      </w:pPr>
+    </w:p>
+    <w:p>
+      <w:r>
+        <w:t xml:space="preserve">*Carousel refers to </w:t>
+      </w:r>
+      <w:r>
+        <w:t xml:space="preserve">the carousel web element below the main webcast on the </w:t>
+      </w:r>
+      <w:proofErr w:type="spellStart"/>
+      <w:r>
+        <w:t>Panopto</w:t>
+      </w:r>
+      <w:proofErr w:type="spellEnd"/>
+      <w:r>
+        <w:t xml:space="preserve"> page, which allows users to see a “snapshot” of the webcast at that tim</w:t>
+      </w:r>
+      <w:r>
+        <w:t>e</w:t>
+      </w:r>
+      <w:r>
+        <w:t>.</w:t>
+      </w:r>
+    </w:p>
+    <w:p>
+      <w:r>
+        <w:t xml:space="preserve">**May include mobile responsiveness, if one is able to deploy chrome extensions on the mobile phone. This may not be possible on the Chrome browser on Android, but it </w:t>
+      </w:r>
+      <w:r>
+        <w:rPr>
+          <w:i/>
+        </w:rPr>
+        <w:t>might</w:t>
+      </w:r>
+      <w:r>
+        <w:t xml:space="preserve"> be possible on the browser Yandex. </w:t>
+      </w:r>
+      <w:r>
+        <w:t>May also include modifications to the video player bar.</w:t>
+      </w:r>
+    </w:p>
+    <w:p>
+      <w:pPr>
+        <w:rPr>
+          <w:b/>
+        </w:rPr>
+      </w:pPr>
+      <w:r>
+        <w:rPr>
+          <w:b/>
+        </w:rPr>
+        <w:t>List of possible enhancements beyond key features</w:t>
+      </w:r>
+    </w:p>
+    <w:p>
+      <w:r>
+        <w:t xml:space="preserve">List of features thought to be potentially useful / interesting, but Keep </w:t>
+      </w:r>
+      <w:proofErr w:type="gramStart"/>
+      <w:r>
+        <w:t>In</w:t>
+      </w:r>
+      <w:proofErr w:type="gramEnd"/>
+      <w:r>
+        <w:t xml:space="preserve"> View (KIV)</w:t>
+      </w:r>
+    </w:p>
+    <w:tbl>
+      <w:tblPr>
+        <w:tblStyle w:val="TableGrid"/>
+        <w:tblW w:w="0" w:type="auto"/>
+        <w:tblLook w:val="04A0" w:firstRow="1" w:lastRow="0" w:firstColumn="1" w:lastColumn="0" w:noHBand="0" w:noVBand="1"/>
+      </w:tblPr>
+      <w:tblGrid>
+        <w:gridCol w:w="1980"/>
+        <w:gridCol w:w="7036"/>
+      </w:tblGrid>
+      <w:tr>
+        <w:tc>
+          <w:tcPr>
+            <w:tcW w:w="1980" w:type="dxa"/>
+          </w:tcPr>
+          <w:p>
+            <w:pPr>
+              <w:rPr>
+                <w:b/>
+              </w:rPr>
+            </w:pPr>
+            <w:r>
+              <w:rPr>
+                <w:b/>
+              </w:rPr>
+              <w:t>Category</w:t>
+            </w:r>
+          </w:p>
+        </w:tc>
+        <w:tc>
+          <w:tcPr>
+            <w:tcW w:w="7036" w:type="dxa"/>
+          </w:tcPr>
+          <w:p>
+            <w:pPr>
+              <w:rPr>
+                <w:b/>
+              </w:rPr>
+            </w:pPr>
+            <w:r>
+              <w:rPr>
+                <w:b/>
+              </w:rPr>
+              <w:t>Details</w:t>
+            </w:r>
+          </w:p>
+        </w:tc>
+      </w:tr>
+      <w:tr>
+        <w:tc>
+          <w:tcPr>
+            <w:tcW w:w="1980" w:type="dxa"/>
+          </w:tcPr>
+          <w:p>
+            <w:r>
+              <w:t>Downloads</w:t>
+            </w:r>
+          </w:p>
+        </w:tc>
+        <w:tc>
+          <w:tcPr>
+            <w:tcW w:w="7036" w:type="dxa"/>
+          </w:tcPr>
+          <w:p>
+            <w:r>
+              <w:t>Download feature with subtitles embedded and silent sections trimmed</w:t>
+            </w:r>
+          </w:p>
+        </w:tc>
+      </w:tr>
+      <w:tr>
+        <w:tc>
+          <w:tcPr>
+            <w:tcW w:w="1980" w:type="dxa"/>
+          </w:tcPr>
+          <w:p>
+            <w:r>
+              <w:t>UI</w:t>
+            </w:r>
+          </w:p>
+        </w:tc>
+        <w:tc>
+          <w:tcPr>
+            <w:tcW w:w="7036" w:type="dxa"/>
+          </w:tcPr>
+          <w:p>
+            <w:r>
+              <w:t>Hide-able sidebar</w:t>
+            </w:r>
+          </w:p>
+        </w:tc>
+      </w:tr>
+    </w:tbl>
+    <w:p/>
+    <w:p>
+      <w:pPr>
+        <w:rPr>
+          <w:b/>
+        </w:rPr>
+      </w:pPr>
+      <w:r>
+        <w:rPr>
+          <w:b/>
+        </w:rPr>
+        <w:t>How are we different from similar platforms?</w:t>
+      </w:r>
+    </w:p>
+    <w:p>
+      <w:r>
+        <w:t>There are no existing solutions to this problem, but there is another group</w:t>
+      </w:r>
+      <w:r>
+        <w:t xml:space="preserve"> </w:t>
+      </w:r>
+      <w:r>
+        <w:t>in Orbital 2019 doing a very similar project</w:t>
+      </w:r>
+      <w:r>
+        <w:t xml:space="preserve">. Unfortunately, they </w:t>
+      </w:r>
+      <w:r>
+        <w:t>have declined to work together to produce a combined product. Hence</w:t>
+      </w:r>
+      <w:r>
+        <w:t>, for the sake of comparison</w:t>
+      </w:r>
+      <w:r>
+        <w:t>, a few justifications on</w:t>
+      </w:r>
+      <w:r>
+        <w:t xml:space="preserve"> our</w:t>
+      </w:r>
+      <w:r>
+        <w:t xml:space="preserve"> project scope decisions must be explained:</w:t>
+      </w:r>
+    </w:p>
+    <w:p>
+      <w:r>
+        <w:t>Their product</w:t>
+      </w:r>
+      <w:r>
+        <w:t xml:space="preserve"> will have the following features:</w:t>
       </w:r>
     </w:p>
     <w:p>
@@ -606,7 +1685,7 @@
         </w:numPr>
       </w:pPr>
       <w:r>
-        <w:t>Side-bar with tabs</w:t>
+        <w:t>Adjust play speed</w:t>
       </w:r>
     </w:p>
     <w:p>
@@ -618,7 +1697,7 @@
         </w:numPr>
       </w:pPr>
       <w:r>
-        <w:t>Smaller carousel (timeline of video)</w:t>
+        <w:t>Subtitles</w:t>
       </w:r>
     </w:p>
     <w:p>
@@ -630,21 +1709,8 @@
         </w:numPr>
       </w:pPr>
       <w:r>
-        <w:t xml:space="preserve">Removal of </w:t>
-      </w:r>
-      <w:proofErr w:type="spellStart"/>
-      <w:r>
-        <w:t>Panopto</w:t>
-      </w:r>
-      <w:proofErr w:type="spellEnd"/>
-      <w:r>
-        <w:t xml:space="preserve"> header if loaded on </w:t>
-      </w:r>
-      <w:proofErr w:type="spellStart"/>
-      <w:r>
-        <w:t>LumiNUS</w:t>
-      </w:r>
-      <w:proofErr w:type="spellEnd"/>
+        <w:t>Saving of webcasts</w:t>
+      </w:r>
     </w:p>
     <w:p>
       <w:pPr>
@@ -655,19 +1721,7 @@
         </w:numPr>
       </w:pPr>
       <w:r>
-        <w:t>Playback speed slider</w:t>
-      </w:r>
-    </w:p>
-    <w:p>
-      <w:pPr>
-        <w:pStyle w:val="ListParagraph"/>
-        <w:numPr>
-          <w:ilvl w:val="0"/>
-          <w:numId w:val="4"/>
-        </w:numPr>
-      </w:pPr>
-      <w:r>
-        <w:t>Subtitles</w:t>
+        <w:t>Adding webcasts to playlists</w:t>
       </w:r>
     </w:p>
     <w:p>
@@ -679,10 +1733,33 @@
         </w:numPr>
       </w:pPr>
       <w:r>
-        <w:t>Retrieval of transcript</w:t>
-      </w:r>
-      <w:r>
-        <w:t xml:space="preserve"> from </w:t>
+        <w:t>Bookmarks list / un-finished list</w:t>
+      </w:r>
+    </w:p>
+    <w:p>
+      <w:r>
+        <w:t>In comparison, our project scope currently does not include features c, d and e</w:t>
+      </w:r>
+      <w:r>
+        <w:t xml:space="preserve"> and only has silence trimming as an additional feature over features a and b.</w:t>
+      </w:r>
+      <w:r>
+        <w:t xml:space="preserve"> At first glance, it appears as if their project is everything that this project is but with more features. However, this is by design. </w:t>
+      </w:r>
+    </w:p>
+    <w:p>
+      <w:r>
+        <w:lastRenderedPageBreak/>
+        <w:t>We believe that f</w:t>
+      </w:r>
+      <w:r>
+        <w:t>eature c is worth pursuing</w:t>
+      </w:r>
+      <w:r>
+        <w:t xml:space="preserve"> only as an extension of the project (i.e. Milestone 3) as </w:t>
+      </w:r>
+      <w:r>
+        <w:t xml:space="preserve">there are various complexities in implementing this feature. </w:t>
       </w:r>
       <w:proofErr w:type="spellStart"/>
       <w:r>
@@ -690,55 +1767,69 @@
       </w:r>
       <w:proofErr w:type="spellEnd"/>
       <w:r>
-        <w:t xml:space="preserve"> REST API</w:t>
-      </w:r>
-    </w:p>
-    <w:p>
-      <w:pPr>
-        <w:pStyle w:val="ListParagraph"/>
-        <w:numPr>
-          <w:ilvl w:val="1"/>
-          <w:numId w:val="4"/>
-        </w:numPr>
-      </w:pPr>
-      <w:r>
-        <w:t>Conversion of transcript to subtitle</w:t>
-      </w:r>
-    </w:p>
-    <w:p>
-      <w:pPr>
-        <w:pStyle w:val="ListParagraph"/>
-        <w:numPr>
-          <w:ilvl w:val="1"/>
-          <w:numId w:val="4"/>
-        </w:numPr>
-      </w:pPr>
-      <w:r>
-        <w:t>Display of subtitles into video(s)</w:t>
-      </w:r>
-    </w:p>
-    <w:p>
-      <w:pPr>
-        <w:pStyle w:val="ListParagraph"/>
-        <w:numPr>
-          <w:ilvl w:val="0"/>
-          <w:numId w:val="4"/>
-        </w:numPr>
-      </w:pPr>
-      <w:r>
-        <w:t>Silence Removal</w:t>
-      </w:r>
-    </w:p>
-    <w:p>
-      <w:pPr>
-        <w:pStyle w:val="ListParagraph"/>
-        <w:numPr>
-          <w:ilvl w:val="1"/>
-          <w:numId w:val="4"/>
-        </w:numPr>
-      </w:pPr>
-      <w:r>
-        <w:t>Basic implementation</w:t>
+        <w:t xml:space="preserve"> allows this feature conditionally (downloads can be forbidden for some webcasts)</w:t>
+      </w:r>
+      <w:r>
+        <w:t>,</w:t>
+      </w:r>
+      <w:r>
+        <w:t xml:space="preserve"> but the complexity comes in embedding the subtitles and trimming the silences from the webcast. </w:t>
+      </w:r>
+      <w:r>
+        <w:t>As such, we would rather focus on the core features and treat it as an extension of the project</w:t>
+      </w:r>
+      <w:r>
+        <w:t xml:space="preserve"> once the core features are finished. </w:t>
+      </w:r>
+    </w:p>
+    <w:p>
+      <w:r>
+        <w:t>We feel that for our project, f</w:t>
+      </w:r>
+      <w:r>
+        <w:t xml:space="preserve">eature d is unnecessary as </w:t>
+      </w:r>
+      <w:proofErr w:type="spellStart"/>
+      <w:r>
+        <w:t>LumiNUS</w:t>
+      </w:r>
+      <w:proofErr w:type="spellEnd"/>
+      <w:r>
+        <w:t xml:space="preserve"> </w:t>
+      </w:r>
+      <w:r>
+        <w:t>already groups all webcasts under a module in a single page</w:t>
+      </w:r>
+      <w:r>
+        <w:t xml:space="preserve">. </w:t>
+      </w:r>
+    </w:p>
+    <w:p>
+      <w:r>
+        <w:t>We also believe that f</w:t>
+      </w:r>
+      <w:r>
+        <w:t xml:space="preserve">eature e is unnecessary </w:t>
+      </w:r>
+      <w:r>
+        <w:t xml:space="preserve">for our project </w:t>
+      </w:r>
+      <w:r>
+        <w:t xml:space="preserve">because </w:t>
+      </w:r>
+      <w:proofErr w:type="spellStart"/>
+      <w:r>
+        <w:t>Panopto</w:t>
+      </w:r>
+      <w:proofErr w:type="spellEnd"/>
+      <w:r>
+        <w:t xml:space="preserve"> </w:t>
+      </w:r>
+      <w:r>
+        <w:t xml:space="preserve">already has </w:t>
+      </w:r>
+      <w:r>
+        <w:t>a bookmark feature.</w:t>
       </w:r>
     </w:p>
     <w:p>
@@ -751,464 +1842,19 @@
         <w:rPr>
           <w:b/>
         </w:rPr>
-        <w:t>Features to be completed by mid of July:</w:t>
-      </w:r>
-    </w:p>
-    <w:p>
-      <w:pPr>
-        <w:pStyle w:val="ListParagraph"/>
-        <w:numPr>
-          <w:ilvl w:val="0"/>
-          <w:numId w:val="5"/>
-        </w:numPr>
-      </w:pPr>
-      <w:r>
-        <w:t>Improvement to user interface</w:t>
-      </w:r>
-    </w:p>
-    <w:p>
-      <w:pPr>
-        <w:pStyle w:val="ListParagraph"/>
-        <w:numPr>
-          <w:ilvl w:val="1"/>
-          <w:numId w:val="5"/>
-        </w:numPr>
-      </w:pPr>
-      <w:r>
-        <w:t xml:space="preserve">Support for </w:t>
-      </w:r>
-      <w:r>
-        <w:t xml:space="preserve">both </w:t>
-      </w:r>
-      <w:r>
-        <w:t xml:space="preserve">single video and double video </w:t>
-      </w:r>
-      <w:r>
-        <w:t>webcasts</w:t>
-      </w:r>
-    </w:p>
-    <w:p>
-      <w:pPr>
-        <w:pStyle w:val="ListParagraph"/>
-        <w:numPr>
-          <w:ilvl w:val="2"/>
-          <w:numId w:val="5"/>
-        </w:numPr>
-      </w:pPr>
-      <w:r>
-        <w:t xml:space="preserve">Some webcasts only have one video stream, while some have two. </w:t>
-      </w:r>
-      <w:proofErr w:type="spellStart"/>
-      <w:r>
-        <w:t>Panopto’s</w:t>
-      </w:r>
-      <w:proofErr w:type="spellEnd"/>
-      <w:r>
-        <w:t xml:space="preserve"> user interface varies in slight but noticeable ways depending on the number of videos. One of the Chrome Extension is to make the experience consistent regardless of number of videos.</w:t>
-      </w:r>
-    </w:p>
-    <w:p>
-      <w:pPr>
-        <w:pStyle w:val="ListParagraph"/>
-        <w:numPr>
-          <w:ilvl w:val="1"/>
-          <w:numId w:val="5"/>
-        </w:numPr>
-      </w:pPr>
-      <w:r>
-        <w:t>Persistent settings across webcasts under the same module</w:t>
-      </w:r>
-    </w:p>
-    <w:p>
-      <w:pPr>
-        <w:pStyle w:val="ListParagraph"/>
-        <w:numPr>
-          <w:ilvl w:val="1"/>
-          <w:numId w:val="5"/>
-        </w:numPr>
-      </w:pPr>
-      <w:r>
-        <w:t>Other g</w:t>
-      </w:r>
-      <w:r>
-        <w:t>eneric UI improvements</w:t>
-      </w:r>
-    </w:p>
-    <w:p>
-      <w:pPr>
-        <w:pStyle w:val="ListParagraph"/>
-        <w:numPr>
-          <w:ilvl w:val="1"/>
-          <w:numId w:val="5"/>
-        </w:numPr>
-      </w:pPr>
-      <w:r>
-        <w:t xml:space="preserve">Keep </w:t>
-      </w:r>
-      <w:proofErr w:type="gramStart"/>
-      <w:r>
-        <w:t>In</w:t>
-      </w:r>
-      <w:proofErr w:type="gramEnd"/>
-      <w:r>
-        <w:t xml:space="preserve"> View feature: Transcript sidebar in full-screen mode</w:t>
-      </w:r>
-    </w:p>
-    <w:p>
-      <w:pPr>
-        <w:pStyle w:val="ListParagraph"/>
-        <w:numPr>
-          <w:ilvl w:val="1"/>
-          <w:numId w:val="5"/>
-        </w:numPr>
-      </w:pPr>
-      <w:r>
-        <w:t>Keep In View feature: Responsive</w:t>
-      </w:r>
-      <w:r>
-        <w:t xml:space="preserve"> </w:t>
-      </w:r>
-      <w:r>
-        <w:t xml:space="preserve">layout </w:t>
-      </w:r>
+        <w:t>Program Flow</w:t>
+      </w:r>
+    </w:p>
+    <w:p>
       <w:bookmarkStart w:id="0" w:name="_GoBack"/>
-      <w:bookmarkEnd w:id="0"/>
-      <w:r>
-        <w:t>(mobile view)</w:t>
-      </w:r>
-    </w:p>
-    <w:p>
-      <w:pPr>
-        <w:pStyle w:val="ListParagraph"/>
-        <w:numPr>
-          <w:ilvl w:val="0"/>
-          <w:numId w:val="5"/>
-        </w:numPr>
-      </w:pPr>
-      <w:r>
-        <w:t>Transcripts</w:t>
-      </w:r>
-    </w:p>
-    <w:p>
-      <w:pPr>
-        <w:pStyle w:val="ListParagraph"/>
-        <w:numPr>
-          <w:ilvl w:val="1"/>
-          <w:numId w:val="5"/>
-        </w:numPr>
-      </w:pPr>
-      <w:r>
-        <w:t>Caching</w:t>
-      </w:r>
-      <w:r>
-        <w:t xml:space="preserve"> of transcripts</w:t>
-      </w:r>
-    </w:p>
-    <w:p>
-      <w:pPr>
-        <w:pStyle w:val="ListParagraph"/>
-        <w:numPr>
-          <w:ilvl w:val="1"/>
-          <w:numId w:val="5"/>
-        </w:numPr>
-      </w:pPr>
-      <w:r>
-        <w:t>Transcript will be displayed on sidebar</w:t>
-      </w:r>
-    </w:p>
-    <w:p>
-      <w:pPr>
-        <w:pStyle w:val="ListParagraph"/>
-        <w:numPr>
-          <w:ilvl w:val="1"/>
-          <w:numId w:val="5"/>
-        </w:numPr>
-      </w:pPr>
-      <w:r>
-        <w:t>Line in transcript will highlighted when it is in play</w:t>
-      </w:r>
-    </w:p>
-    <w:p>
-      <w:pPr>
-        <w:pStyle w:val="ListParagraph"/>
-        <w:numPr>
-          <w:ilvl w:val="1"/>
-          <w:numId w:val="5"/>
-        </w:numPr>
-      </w:pPr>
-      <w:r>
-        <w:t>User will be able to</w:t>
-      </w:r>
-      <w:r>
-        <w:t xml:space="preserve"> click line and seek to part in video</w:t>
-      </w:r>
-    </w:p>
-    <w:p>
-      <w:pPr>
-        <w:pStyle w:val="ListParagraph"/>
-        <w:numPr>
-          <w:ilvl w:val="0"/>
-          <w:numId w:val="5"/>
-        </w:numPr>
-      </w:pPr>
-      <w:r>
-        <w:t>Silence Removal</w:t>
-      </w:r>
-    </w:p>
-    <w:p>
-      <w:pPr>
-        <w:pStyle w:val="ListParagraph"/>
-        <w:numPr>
-          <w:ilvl w:val="1"/>
-          <w:numId w:val="5"/>
-        </w:numPr>
-      </w:pPr>
-      <w:r>
-        <w:t>Caching</w:t>
-      </w:r>
-      <w:r>
-        <w:t xml:space="preserve"> of silent sections</w:t>
-      </w:r>
-    </w:p>
-    <w:p>
-      <w:pPr>
-        <w:pStyle w:val="ListParagraph"/>
-        <w:numPr>
-          <w:ilvl w:val="1"/>
-          <w:numId w:val="5"/>
-        </w:numPr>
-      </w:pPr>
-      <w:r>
-        <w:lastRenderedPageBreak/>
-        <w:t>Optimizations</w:t>
-      </w:r>
-    </w:p>
-    <w:p>
-      <w:pPr>
-        <w:rPr>
-          <w:b/>
-        </w:rPr>
-      </w:pPr>
-      <w:r>
-        <w:rPr>
-          <w:b/>
-        </w:rPr>
-        <w:t>How are we different from similar platforms?</w:t>
-      </w:r>
-    </w:p>
-    <w:p>
-      <w:r>
-        <w:t xml:space="preserve">There are no existing solutions to this problem, but there is another group (Team </w:t>
-      </w:r>
-      <w:proofErr w:type="spellStart"/>
-      <w:r>
-        <w:t>Huat</w:t>
-      </w:r>
-      <w:proofErr w:type="spellEnd"/>
-      <w:r>
-        <w:t xml:space="preserve"> Ah) in Orbital 2019 doing a very similar project</w:t>
-      </w:r>
-      <w:r>
-        <w:t xml:space="preserve">. Unfortunately, they </w:t>
-      </w:r>
-      <w:r>
-        <w:t>have declined to work together to produce a combined product. Hence, to set this project apart from theirs, a few justifications on</w:t>
-      </w:r>
-      <w:r>
-        <w:t xml:space="preserve"> our</w:t>
-      </w:r>
-      <w:r>
-        <w:t xml:space="preserve"> project scope decisions must be explained:</w:t>
-      </w:r>
-    </w:p>
-    <w:p>
-      <w:r>
-        <w:t xml:space="preserve">Team </w:t>
-      </w:r>
-      <w:proofErr w:type="spellStart"/>
-      <w:r>
-        <w:t>Huat</w:t>
-      </w:r>
-      <w:proofErr w:type="spellEnd"/>
-      <w:r>
-        <w:t xml:space="preserve"> Ah’s app will have the following features:</w:t>
-      </w:r>
-    </w:p>
-    <w:p>
-      <w:pPr>
-        <w:pStyle w:val="ListParagraph"/>
-        <w:numPr>
-          <w:ilvl w:val="1"/>
-          <w:numId w:val="4"/>
-        </w:numPr>
-      </w:pPr>
-      <w:r>
-        <w:t>Adjust play speed</w:t>
-      </w:r>
-    </w:p>
-    <w:p>
-      <w:pPr>
-        <w:pStyle w:val="ListParagraph"/>
-        <w:numPr>
-          <w:ilvl w:val="1"/>
-          <w:numId w:val="4"/>
-        </w:numPr>
-      </w:pPr>
-      <w:r>
-        <w:t>Subtitles</w:t>
-      </w:r>
-    </w:p>
-    <w:p>
-      <w:pPr>
-        <w:pStyle w:val="ListParagraph"/>
-        <w:numPr>
-          <w:ilvl w:val="1"/>
-          <w:numId w:val="4"/>
-        </w:numPr>
-      </w:pPr>
-      <w:r>
-        <w:t>Saving of webcasts</w:t>
-      </w:r>
-    </w:p>
-    <w:p>
-      <w:pPr>
-        <w:pStyle w:val="ListParagraph"/>
-        <w:numPr>
-          <w:ilvl w:val="1"/>
-          <w:numId w:val="4"/>
-        </w:numPr>
-      </w:pPr>
-      <w:r>
-        <w:t>Adding webcasts to playlists</w:t>
-      </w:r>
-    </w:p>
-    <w:p>
-      <w:pPr>
-        <w:pStyle w:val="ListParagraph"/>
-        <w:numPr>
-          <w:ilvl w:val="1"/>
-          <w:numId w:val="4"/>
-        </w:numPr>
-      </w:pPr>
-      <w:r>
-        <w:t>Bookmarks list / un-finished list</w:t>
-      </w:r>
-    </w:p>
-    <w:p>
-      <w:r>
-        <w:t>In comparison, our project scope currently does not include features c, d and e</w:t>
-      </w:r>
-      <w:r>
-        <w:t xml:space="preserve"> and only has silence trimming as an additional feature over features a and b.</w:t>
-      </w:r>
-      <w:r>
-        <w:t xml:space="preserve"> At first glance, it appears as if their project is everything that this project is but with more features. However, this is by design. </w:t>
-      </w:r>
-    </w:p>
-    <w:p>
-      <w:r>
-        <w:t>We believe that f</w:t>
-      </w:r>
-      <w:r>
-        <w:t>eature c is worth pursuing</w:t>
-      </w:r>
-      <w:r>
-        <w:t xml:space="preserve"> only as an extension of the project (i.e. Milestone 3) as </w:t>
-      </w:r>
-      <w:r>
-        <w:t xml:space="preserve">there are various complexities in implementing this feature. Saving the webcast itself is doable (considering that </w:t>
-      </w:r>
-      <w:proofErr w:type="spellStart"/>
-      <w:r>
-        <w:t>Panopto</w:t>
-      </w:r>
-      <w:proofErr w:type="spellEnd"/>
-      <w:r>
-        <w:t xml:space="preserve"> already has a download button for webcasts that only have one video stream)</w:t>
-      </w:r>
-      <w:r>
-        <w:t xml:space="preserve">, but the complexity comes in embedding the subtitles and trimming the silences from the webcast. </w:t>
-      </w:r>
-      <w:r>
-        <w:t>As such, we would rather focus on the core features and treat it as an extension of the project</w:t>
-      </w:r>
-      <w:r>
-        <w:t xml:space="preserve"> once the core features are finished. </w:t>
-      </w:r>
-    </w:p>
-    <w:p>
-      <w:r>
-        <w:t>We feel that for our project, f</w:t>
-      </w:r>
-      <w:r>
-        <w:t xml:space="preserve">eature d is unnecessary as </w:t>
-      </w:r>
-      <w:proofErr w:type="spellStart"/>
-      <w:r>
-        <w:t>LumiNUS</w:t>
-      </w:r>
-      <w:proofErr w:type="spellEnd"/>
-      <w:r>
-        <w:t xml:space="preserve"> </w:t>
-      </w:r>
-      <w:r>
-        <w:t>already groups all webcasts under a module in a single page</w:t>
-      </w:r>
-      <w:r>
-        <w:t xml:space="preserve">. </w:t>
-      </w:r>
-    </w:p>
-    <w:p>
-      <w:r>
-        <w:t>We also believe that f</w:t>
-      </w:r>
-      <w:r>
-        <w:t xml:space="preserve">eature e is unnecessary </w:t>
-      </w:r>
-      <w:r>
-        <w:t xml:space="preserve">for our project </w:t>
-      </w:r>
-      <w:r>
-        <w:t xml:space="preserve">because </w:t>
-      </w:r>
-      <w:proofErr w:type="spellStart"/>
-      <w:r>
-        <w:t>Panopto</w:t>
-      </w:r>
-      <w:proofErr w:type="spellEnd"/>
-      <w:r>
-        <w:t xml:space="preserve"> </w:t>
-      </w:r>
-      <w:r>
-        <w:t xml:space="preserve">already has </w:t>
-      </w:r>
-      <w:r>
-        <w:t>a bookmark feature.</w:t>
-      </w:r>
-    </w:p>
-    <w:p>
-      <w:pPr>
-        <w:rPr>
-          <w:b/>
-        </w:rPr>
-      </w:pPr>
-      <w:r>
-        <w:rPr>
-          <w:b/>
-        </w:rPr>
-        <w:t>Program Flow</w:t>
-      </w:r>
-    </w:p>
-    <w:p>
       <w:r>
         <w:rPr>
           <w:noProof/>
         </w:rPr>
-        <w:lastRenderedPageBreak/>
         <w:drawing>
           <wp:inline distT="0" distB="0" distL="0" distR="0" wp14:anchorId="1A2C972B" wp14:editId="3BB006EA">
-            <wp:extent cx="4851400" cy="5824907"/>
-            <wp:effectExtent l="0" t="0" r="6350" b="4445"/>
+            <wp:extent cx="4815393" cy="5781675"/>
+            <wp:effectExtent l="0" t="0" r="4445" b="0"/>
             <wp:docPr id="1" name="Picture 1"/>
             <wp:cNvGraphicFramePr>
               <a:graphicFrameLocks xmlns:a="http://schemas.openxmlformats.org/drawingml/2006/main" noChangeAspect="1"/>
@@ -1238,7 +1884,7 @@
                   <pic:spPr bwMode="auto">
                     <a:xfrm>
                       <a:off x="0" y="0"/>
-                      <a:ext cx="4864098" cy="5840153"/>
+                      <a:ext cx="4839095" cy="5810133"/>
                     </a:xfrm>
                     <a:prstGeom prst="rect">
                       <a:avLst/>
@@ -1254,6 +1900,7 @@
           </wp:inline>
         </w:drawing>
       </w:r>
+      <w:bookmarkEnd w:id="0"/>
     </w:p>
     <w:p>
       <w:pPr>
@@ -1262,6 +1909,7 @@
         </w:rPr>
       </w:pPr>
       <w:r>
+        <w:lastRenderedPageBreak/>
         <w:t xml:space="preserve">The Program Flow for our project is very simple from the perspective of the user. The user will only need to install the Chrome extension and all upgrades will be made </w:t>
       </w:r>
       <w:r>
@@ -1323,6 +1971,24 @@
       </w:r>
       <w:r>
         <w:t>version control.</w:t>
+      </w:r>
+      <w:r>
+        <w:t xml:space="preserve"> Since this is a Chrome extension</w:t>
+      </w:r>
+      <w:r>
+        <w:t xml:space="preserve"> and students will be our main users, we will target the latest version of Chrome (version 74). However, </w:t>
+      </w:r>
+      <w:r>
+        <w:t xml:space="preserve">older versions </w:t>
+      </w:r>
+      <w:r>
+        <w:t xml:space="preserve">of Chrome </w:t>
+      </w:r>
+      <w:r>
+        <w:t>up until version 55 (released in December 2016) should also be able to support this extension</w:t>
+      </w:r>
+      <w:r>
+        <w:t xml:space="preserve"> but we offer no guarantees.</w:t>
       </w:r>
     </w:p>
     <w:sectPr>
@@ -2389,6 +3055,7 @@
   <w:style w:type="character" w:default="1" w:styleId="DefaultParagraphFont">
     <w:name w:val="Default Paragraph Font"/>
     <w:uiPriority w:val="1"/>
+    <w:semiHidden/>
     <w:unhideWhenUsed/>
   </w:style>
   <w:style w:type="table" w:default="1" w:styleId="TableNormal">
@@ -2435,6 +3102,25 @@
       <w:ind w:left="720"/>
       <w:contextualSpacing/>
     </w:pPr>
+  </w:style>
+  <w:style w:type="table" w:styleId="TableGrid">
+    <w:name w:val="Table Grid"/>
+    <w:basedOn w:val="TableNormal"/>
+    <w:uiPriority w:val="39"/>
+    <w:rsid w:val="003F1574"/>
+    <w:pPr>
+      <w:spacing w:after="0" w:line="240" w:lineRule="auto"/>
+    </w:pPr>
+    <w:tblPr>
+      <w:tblBorders>
+        <w:top w:val="single" w:sz="4" w:space="0" w:color="auto"/>
+        <w:left w:val="single" w:sz="4" w:space="0" w:color="auto"/>
+        <w:bottom w:val="single" w:sz="4" w:space="0" w:color="auto"/>
+        <w:right w:val="single" w:sz="4" w:space="0" w:color="auto"/>
+        <w:insideH w:val="single" w:sz="4" w:space="0" w:color="auto"/>
+        <w:insideV w:val="single" w:sz="4" w:space="0" w:color="auto"/>
+      </w:tblBorders>
+    </w:tblPr>
   </w:style>
 </w:styles>
 </file>

</xml_diff>